<commit_message>
lib: add the other required libs
</commit_message>
<xml_diff>
--- a/Source/ThirdParty/ThirdPartyLicenses.docx
+++ b/Source/ThirdParty/ThirdPartyLicenses.docx
@@ -6,105 +6,179 @@
       <w:pPr>
         <w:pStyle w:val="Heading1"/>
       </w:pPr>
-      <w:proofErr w:type="spellStart"/>
-      <w:r>
-        <w:t>minizip</w:t>
-      </w:r>
-      <w:proofErr w:type="spellEnd"/>
-    </w:p>
-    <w:p>
-      <w:r>
-        <w:t xml:space="preserve">Condition of use and distribution are the same as </w:t>
-      </w:r>
-      <w:proofErr w:type="spellStart"/>
-      <w:proofErr w:type="gramStart"/>
-      <w:r>
-        <w:t>zlib</w:t>
-      </w:r>
-      <w:proofErr w:type="spellEnd"/>
-      <w:proofErr w:type="gramEnd"/>
-    </w:p>
-    <w:p/>
-    <w:p>
-      <w:r>
-        <w:t xml:space="preserve">This software is provided 'as-is', without any express or </w:t>
-      </w:r>
-      <w:proofErr w:type="gramStart"/>
-      <w:r>
-        <w:t>implied</w:t>
-      </w:r>
-      <w:proofErr w:type="gramEnd"/>
-    </w:p>
-    <w:p>
-      <w:r>
-        <w:t>warranty.  In no event will the authors be held liable for any damages</w:t>
-      </w:r>
-    </w:p>
-    <w:p>
-      <w:r>
-        <w:t>arising from the use of this software.</w:t>
-      </w:r>
-    </w:p>
-    <w:p/>
-    <w:p>
-      <w:r>
-        <w:t>Permission is granted to anyone to use this software for any purpose,</w:t>
-      </w:r>
-    </w:p>
-    <w:p>
-      <w:r>
-        <w:t xml:space="preserve">including commercial applications, and to alter it and redistribute </w:t>
-      </w:r>
-      <w:proofErr w:type="gramStart"/>
-      <w:r>
-        <w:t>it</w:t>
-      </w:r>
-      <w:proofErr w:type="gramEnd"/>
-    </w:p>
-    <w:p>
-      <w:r>
-        <w:t>freely, subject to the following restrictions</w:t>
-      </w:r>
-    </w:p>
-    <w:p/>
-    <w:p>
-      <w:r>
-        <w:t>1. The origin of this software must not be misrepresented; you must not</w:t>
-      </w:r>
-    </w:p>
-    <w:p>
-      <w:r>
-        <w:t xml:space="preserve">   claim that you wrote the original software. If you use this software</w:t>
-      </w:r>
-    </w:p>
-    <w:p>
-      <w:r>
-        <w:t xml:space="preserve">   in a product, an acknowledgement in the product documentation would </w:t>
-      </w:r>
-      <w:proofErr w:type="gramStart"/>
-      <w:r>
-        <w:t>be</w:t>
-      </w:r>
-      <w:proofErr w:type="gramEnd"/>
-    </w:p>
-    <w:p>
-      <w:r>
-        <w:t xml:space="preserve">   appreciated but is not required.</w:t>
-      </w:r>
-    </w:p>
-    <w:p>
-      <w:r>
-        <w:t>2. Altered source versions must be plainly marked as such, and must not be</w:t>
-      </w:r>
-    </w:p>
-    <w:p>
-      <w:r>
-        <w:t xml:space="preserve">   misrepresented as being the original software.</w:t>
-      </w:r>
-    </w:p>
-    <w:p>
-      <w:r>
-        <w:t>3. This notice may not be removed or altered from any source distribution.</w:t>
+      <w:r>
+        <w:t>bzip2</w:t>
+      </w:r>
+    </w:p>
+    <w:p/>
+    <w:p>
+      <w:r>
+        <w:t>--------------------------------------------------------------------------</w:t>
+      </w:r>
+    </w:p>
+    <w:p/>
+    <w:p>
+      <w:r>
+        <w:t>This program, "bzip2", the associated library "libbzip2", and all</w:t>
+      </w:r>
+    </w:p>
+    <w:p>
+      <w:r>
+        <w:t>documentation, are copyright (C) 1996-2010 Julian R Seward.  All</w:t>
+      </w:r>
+    </w:p>
+    <w:p>
+      <w:r>
+        <w:t>rights reserved.</w:t>
+      </w:r>
+    </w:p>
+    <w:p/>
+    <w:p>
+      <w:r>
+        <w:t>Redistribution and use in source and binary forms, with or without</w:t>
+      </w:r>
+    </w:p>
+    <w:p>
+      <w:r>
+        <w:t>modification, are permitted provided that the following conditions</w:t>
+      </w:r>
+    </w:p>
+    <w:p>
+      <w:r>
+        <w:t>are met:</w:t>
+      </w:r>
+    </w:p>
+    <w:p/>
+    <w:p>
+      <w:r>
+        <w:t>1. Redistributions of source code must retain the above copyright</w:t>
+      </w:r>
+    </w:p>
+    <w:p>
+      <w:r>
+        <w:t xml:space="preserve">   notice, this list of conditions and the following disclaimer.</w:t>
+      </w:r>
+    </w:p>
+    <w:p/>
+    <w:p>
+      <w:r>
+        <w:t xml:space="preserve">2. The origin of this software must not be misrepresented; you must </w:t>
+      </w:r>
+    </w:p>
+    <w:p>
+      <w:r>
+        <w:t xml:space="preserve">   not claim that you wrote the original software.  If you use this </w:t>
+      </w:r>
+    </w:p>
+    <w:p>
+      <w:r>
+        <w:t xml:space="preserve">   software in a product, an acknowledgment in the product </w:t>
+      </w:r>
+    </w:p>
+    <w:p>
+      <w:r>
+        <w:t xml:space="preserve">   documentation would be appreciated but is not required.</w:t>
+      </w:r>
+    </w:p>
+    <w:p/>
+    <w:p>
+      <w:r>
+        <w:t>3. Altered source versions must be plainly marked as such, and must</w:t>
+      </w:r>
+    </w:p>
+    <w:p>
+      <w:r>
+        <w:t xml:space="preserve">   not be misrepresented as being the original software.</w:t>
+      </w:r>
+    </w:p>
+    <w:p/>
+    <w:p>
+      <w:r>
+        <w:t xml:space="preserve">4. The name of the author may not be used to endorse or promote </w:t>
+      </w:r>
+    </w:p>
+    <w:p>
+      <w:r>
+        <w:t xml:space="preserve">   products derived from this software without specific prior written </w:t>
+      </w:r>
+    </w:p>
+    <w:p>
+      <w:r>
+        <w:t xml:space="preserve">   permission.</w:t>
+      </w:r>
+    </w:p>
+    <w:p/>
+    <w:p>
+      <w:r>
+        <w:t>THIS SOFTWARE IS PROVIDED BY THE AUTHOR ``AS IS'' AND ANY EXPRESS</w:t>
+      </w:r>
+    </w:p>
+    <w:p>
+      <w:r>
+        <w:t>OR IMPLIED WARRANTIES, INCLUDING, BUT NOT LIMITED TO, THE IMPLIED</w:t>
+      </w:r>
+    </w:p>
+    <w:p>
+      <w:r>
+        <w:t>WARRANTIES OF MERCHANTABILITY AND FITNESS FOR A PARTICULAR PURPOSE</w:t>
+      </w:r>
+    </w:p>
+    <w:p>
+      <w:r>
+        <w:lastRenderedPageBreak/>
+        <w:t>ARE DISCLAIMED.  IN NO EVENT SHALL THE AUTHOR BE LIABLE FOR ANY</w:t>
+      </w:r>
+    </w:p>
+    <w:p>
+      <w:r>
+        <w:t>DIRECT, INDIRECT, INCIDENTAL, SPECIAL, EXEMPLARY, OR CONSEQUENTIAL</w:t>
+      </w:r>
+    </w:p>
+    <w:p>
+      <w:r>
+        <w:t>DAMAGES (INCLUDING, BUT NOT LIMITED TO, PROCUREMENT OF SUBSTITUTE</w:t>
+      </w:r>
+    </w:p>
+    <w:p>
+      <w:r>
+        <w:t>GOODS OR SERVICES; LOSS OF USE, DATA, OR PROFITS; OR BUSINESS</w:t>
+      </w:r>
+    </w:p>
+    <w:p>
+      <w:r>
+        <w:t>INTERRUPTION) HOWEVER CAUSED AND ON ANY THEORY OF LIABILITY,</w:t>
+      </w:r>
+    </w:p>
+    <w:p>
+      <w:r>
+        <w:t>WHETHER IN CONTRACT, STRICT LIABILITY, OR TORT (INCLUDING</w:t>
+      </w:r>
+    </w:p>
+    <w:p>
+      <w:r>
+        <w:t>NEGLIGENCE OR OTHERWISE) ARISING IN ANY WAY OUT OF THE USE OF THIS</w:t>
+      </w:r>
+    </w:p>
+    <w:p>
+      <w:r>
+        <w:t>SOFTWARE, EVEN IF ADVISED OF THE POSSIBILITY OF SUCH DAMAGE.</w:t>
+      </w:r>
+    </w:p>
+    <w:p/>
+    <w:p>
+      <w:r>
+        <w:t>Julian Seward, jseward@bzip.org</w:t>
+      </w:r>
+    </w:p>
+    <w:p>
+      <w:r>
+        <w:t>bzip2/libbzip2 version 1.0.6 of 6 September 2010</w:t>
+      </w:r>
+    </w:p>
+    <w:p/>
+    <w:p>
+      <w:r>
+        <w:t>--------------------------------------------------------------------------</w:t>
       </w:r>
     </w:p>
     <w:p>
@@ -113,10 +187,99 @@
       </w:pPr>
       <w:proofErr w:type="spellStart"/>
       <w:r>
+        <w:t>minizip</w:t>
+      </w:r>
+      <w:proofErr w:type="spellEnd"/>
+    </w:p>
+    <w:p>
+      <w:r>
+        <w:t xml:space="preserve">Condition of use and distribution are the same as </w:t>
+      </w:r>
+      <w:proofErr w:type="spellStart"/>
+      <w:r>
         <w:t>zlib</w:t>
       </w:r>
       <w:proofErr w:type="spellEnd"/>
     </w:p>
+    <w:p/>
+    <w:p>
+      <w:r>
+        <w:t>This software is provided 'as-is', without any express or implied</w:t>
+      </w:r>
+    </w:p>
+    <w:p>
+      <w:r>
+        <w:t>warranty.  In no event will the authors be held liable for any damages</w:t>
+      </w:r>
+    </w:p>
+    <w:p>
+      <w:r>
+        <w:t>arising from the use of this software.</w:t>
+      </w:r>
+    </w:p>
+    <w:p/>
+    <w:p>
+      <w:r>
+        <w:t>Permission is granted to anyone to use this software for any purpose,</w:t>
+      </w:r>
+    </w:p>
+    <w:p>
+      <w:r>
+        <w:t>including commercial applications, and to alter it and redistribute it</w:t>
+      </w:r>
+    </w:p>
+    <w:p>
+      <w:r>
+        <w:t>freely, subject to the following restrictions</w:t>
+      </w:r>
+    </w:p>
+    <w:p/>
+    <w:p>
+      <w:r>
+        <w:t>1. The origin of this software must not be misrepresented; you must not</w:t>
+      </w:r>
+    </w:p>
+    <w:p>
+      <w:r>
+        <w:t xml:space="preserve">   claim that you wrote the original software. If you use this software</w:t>
+      </w:r>
+    </w:p>
+    <w:p>
+      <w:r>
+        <w:t xml:space="preserve">   in a product, an acknowledgement in the product documentation would be</w:t>
+      </w:r>
+    </w:p>
+    <w:p>
+      <w:r>
+        <w:t xml:space="preserve">   appreciated but is not required.</w:t>
+      </w:r>
+    </w:p>
+    <w:p>
+      <w:r>
+        <w:t>2. Altered source versions must be plainly marked as such, and must not be</w:t>
+      </w:r>
+    </w:p>
+    <w:p>
+      <w:r>
+        <w:t xml:space="preserve">   misrepresented as being the original software.</w:t>
+      </w:r>
+    </w:p>
+    <w:p>
+      <w:r>
+        <w:t>3. This notice may not be removed or altered from any source distribution.</w:t>
+      </w:r>
+    </w:p>
+    <w:p>
+      <w:pPr>
+        <w:pStyle w:val="Heading1"/>
+      </w:pPr>
+      <w:proofErr w:type="spellStart"/>
+      <w:r>
+        <w:lastRenderedPageBreak/>
+        <w:t>zlib</w:t>
+      </w:r>
+      <w:proofErr w:type="spellEnd"/>
+    </w:p>
     <w:p>
       <w:r>
         <w:t>Copyright notice:</w:t>
@@ -139,13 +302,8 @@
     <w:p/>
     <w:p>
       <w:r>
-        <w:t xml:space="preserve">  This software is provided 'as-is', without any express or </w:t>
-      </w:r>
-      <w:proofErr w:type="gramStart"/>
-      <w:r>
-        <w:t>implied</w:t>
-      </w:r>
-      <w:proofErr w:type="gramEnd"/>
+        <w:t xml:space="preserve">  This software is provided 'as-is', without any express or implied</w:t>
+      </w:r>
     </w:p>
     <w:p>
       <w:r>
@@ -165,13 +323,8 @@
     </w:p>
     <w:p>
       <w:r>
-        <w:t xml:space="preserve">  including commercial applications, and to alter it and redistribute </w:t>
-      </w:r>
-      <w:proofErr w:type="gramStart"/>
-      <w:r>
-        <w:t>it</w:t>
-      </w:r>
-      <w:proofErr w:type="gramEnd"/>
+        <w:t xml:space="preserve">  including commercial applications, and to alter it and redistribute it</w:t>
+      </w:r>
     </w:p>
     <w:p>
       <w:r>
@@ -191,13 +344,8 @@
     </w:p>
     <w:p>
       <w:r>
-        <w:t xml:space="preserve">     in a product, an acknowledgment in the product documentation would </w:t>
-      </w:r>
-      <w:proofErr w:type="gramStart"/>
-      <w:r>
-        <w:t>be</w:t>
-      </w:r>
-      <w:proofErr w:type="gramEnd"/>
+        <w:t xml:space="preserve">     in a product, an acknowledgment in the product documentation would be</w:t>
+      </w:r>
     </w:p>
     <w:p>
       <w:r>
@@ -236,6 +384,147 @@
     <w:p>
       <w:r>
         <w:t xml:space="preserve">  jloup@gzip.org          madler@alumni.caltech.edu</w:t>
+      </w:r>
+    </w:p>
+    <w:p>
+      <w:pPr>
+        <w:pStyle w:val="Heading1"/>
+      </w:pPr>
+      <w:proofErr w:type="spellStart"/>
+      <w:r>
+        <w:t>zstd</w:t>
+      </w:r>
+      <w:proofErr w:type="spellEnd"/>
+    </w:p>
+    <w:p>
+      <w:r>
+        <w:t>BSD License</w:t>
+      </w:r>
+    </w:p>
+    <w:p/>
+    <w:p>
+      <w:r>
+        <w:t xml:space="preserve">For </w:t>
+      </w:r>
+      <w:proofErr w:type="spellStart"/>
+      <w:r>
+        <w:t>Zstandard</w:t>
+      </w:r>
+      <w:proofErr w:type="spellEnd"/>
+      <w:r>
+        <w:t xml:space="preserve"> software</w:t>
+      </w:r>
+    </w:p>
+    <w:p/>
+    <w:p>
+      <w:r>
+        <w:t>Copyright (c) Meta Platforms, Inc. and affiliates. All rights reserved.</w:t>
+      </w:r>
+    </w:p>
+    <w:p/>
+    <w:p>
+      <w:r>
+        <w:t>Redistribution and use in source and binary forms, with or without modification,</w:t>
+      </w:r>
+    </w:p>
+    <w:p>
+      <w:r>
+        <w:lastRenderedPageBreak/>
+        <w:t>are permitted provided that the following conditions are met:</w:t>
+      </w:r>
+    </w:p>
+    <w:p/>
+    <w:p>
+      <w:r>
+        <w:t xml:space="preserve"> * Redistributions of source code must retain the above copyright notice, this</w:t>
+      </w:r>
+    </w:p>
+    <w:p>
+      <w:r>
+        <w:t xml:space="preserve">   list of conditions and the following disclaimer.</w:t>
+      </w:r>
+    </w:p>
+    <w:p/>
+    <w:p>
+      <w:r>
+        <w:t xml:space="preserve"> * Redistributions in binary form must reproduce the above copyright notice,</w:t>
+      </w:r>
+    </w:p>
+    <w:p>
+      <w:r>
+        <w:t xml:space="preserve">   this list of conditions and the following disclaimer in the documentation</w:t>
+      </w:r>
+    </w:p>
+    <w:p>
+      <w:r>
+        <w:t xml:space="preserve">   and/or other materials provided with the distribution.</w:t>
+      </w:r>
+    </w:p>
+    <w:p/>
+    <w:p>
+      <w:r>
+        <w:t xml:space="preserve"> * Neither the name Facebook, nor Meta, nor the names of its contributors may</w:t>
+      </w:r>
+    </w:p>
+    <w:p>
+      <w:r>
+        <w:t xml:space="preserve">   be used to endorse or promote products derived from this software without</w:t>
+      </w:r>
+    </w:p>
+    <w:p>
+      <w:r>
+        <w:t xml:space="preserve">   specific prior written permission.</w:t>
+      </w:r>
+    </w:p>
+    <w:p/>
+    <w:p>
+      <w:r>
+        <w:t>THIS SOFTWARE IS PROVIDED BY THE COPYRIGHT HOLDERS AND CONTRIBUTORS "AS IS" AND</w:t>
+      </w:r>
+    </w:p>
+    <w:p>
+      <w:r>
+        <w:t>ANY EXPRESS OR IMPLIED WARRANTIES, INCLUDING, BUT NOT LIMITED TO, THE IMPLIED</w:t>
+      </w:r>
+    </w:p>
+    <w:p>
+      <w:r>
+        <w:t>WARRANTIES OF MERCHANTABILITY AND FITNESS FOR A PARTICULAR PURPOSE ARE</w:t>
+      </w:r>
+    </w:p>
+    <w:p>
+      <w:r>
+        <w:t>DISCLAIMED. IN NO EVENT SHALL THE COPYRIGHT HOLDER OR CONTRIBUTORS BE LIABLE FOR</w:t>
+      </w:r>
+    </w:p>
+    <w:p>
+      <w:r>
+        <w:t>ANY DIRECT, INDIRECT, INCIDENTAL, SPECIAL, EXEMPLARY, OR CONSEQUENTIAL DAMAGES</w:t>
+      </w:r>
+    </w:p>
+    <w:p>
+      <w:r>
+        <w:t>(INCLUDING, BUT NOT LIMITED TO, PROCUREMENT OF SUBSTITUTE GOODS OR SERVICES;</w:t>
+      </w:r>
+    </w:p>
+    <w:p>
+      <w:r>
+        <w:t>LOSS OF USE, DATA, OR PROFITS; OR BUSINESS INTERRUPTION) HOWEVER CAUSED AND ON</w:t>
+      </w:r>
+    </w:p>
+    <w:p>
+      <w:r>
+        <w:t>ANY THEORY OF LIABILITY, WHETHER IN CONTRACT, STRICT LIABILITY, OR TORT</w:t>
+      </w:r>
+    </w:p>
+    <w:p>
+      <w:r>
+        <w:t>(INCLUDING NEGLIGENCE OR OTHERWISE) ARISING IN ANY WAY OUT OF THE USE OF THIS</w:t>
+      </w:r>
+    </w:p>
+    <w:p>
+      <w:r>
+        <w:t>SOFTWARE, EVEN IF ADVISED OF THE POSSIBILITY OF SUCH DAMAGE.</w:t>
       </w:r>
     </w:p>
     <w:sectPr>
@@ -710,6 +999,29 @@
       <w:szCs w:val="32"/>
     </w:rPr>
   </w:style>
+  <w:style w:type="character" w:styleId="Hyperlink">
+    <w:name w:val="Hyperlink"/>
+    <w:basedOn w:val="DefaultParagraphFont"/>
+    <w:uiPriority w:val="99"/>
+    <w:unhideWhenUsed/>
+    <w:rsid w:val="001F00D9"/>
+    <w:rPr>
+      <w:color w:val="0563C1" w:themeColor="hyperlink"/>
+      <w:u w:val="single"/>
+    </w:rPr>
+  </w:style>
+  <w:style w:type="character" w:styleId="UnresolvedMention">
+    <w:name w:val="Unresolved Mention"/>
+    <w:basedOn w:val="DefaultParagraphFont"/>
+    <w:uiPriority w:val="99"/>
+    <w:semiHidden/>
+    <w:unhideWhenUsed/>
+    <w:rsid w:val="001F00D9"/>
+    <w:rPr>
+      <w:color w:val="605E5C"/>
+      <w:shd w:val="clear" w:color="auto" w:fill="E1DFDD"/>
+    </w:rPr>
+  </w:style>
 </w:styles>
 </file>
 

</xml_diff>

<commit_message>
thirdparty: add vs2012 glfw lib
</commit_message>
<xml_diff>
--- a/Source/ThirdParty/ThirdPartyLicenses.docx
+++ b/Source/ThirdParty/ThirdPartyLicenses.docx
@@ -186,12 +186,18 @@
         <w:pStyle w:val="Heading1"/>
       </w:pPr>
       <w:r>
-        <w:t>minizip</w:t>
-      </w:r>
-    </w:p>
-    <w:p>
-      <w:r>
-        <w:t>Condition of use and distribution are the same as zlib</w:t>
+        <w:t>GLFW</w:t>
+      </w:r>
+    </w:p>
+    <w:p>
+      <w:r>
+        <w:t>Copyright (c) 2002-2006 Marcus Geelnard</w:t>
+      </w:r>
+    </w:p>
+    <w:p/>
+    <w:p>
+      <w:r>
+        <w:t>Copyright (c) 2006-2019 Camilla Löwy</w:t>
       </w:r>
     </w:p>
     <w:p/>
@@ -202,7 +208,7 @@
     </w:p>
     <w:p>
       <w:r>
-        <w:t>warranty.  In no event will the authors be held liable for any damages</w:t>
+        <w:t>warranty. In no event will the authors be held liable for any damages</w:t>
       </w:r>
     </w:p>
     <w:p>
@@ -223,7 +229,7 @@
     </w:p>
     <w:p>
       <w:r>
-        <w:t>freely, subject to the following restrictions</w:t>
+        <w:t>freely, subject to the following restrictions:</w:t>
       </w:r>
     </w:p>
     <w:p/>
@@ -239,27 +245,35 @@
     </w:p>
     <w:p>
       <w:r>
-        <w:t xml:space="preserve">   in a product, an acknowledgement in the product documentation would be</w:t>
-      </w:r>
-    </w:p>
-    <w:p>
-      <w:r>
-        <w:t xml:space="preserve">   appreciated but is not required.</w:t>
-      </w:r>
-    </w:p>
-    <w:p>
-      <w:r>
-        <w:t>2. Altered source versions must be plainly marked as such, and must not be</w:t>
-      </w:r>
-    </w:p>
-    <w:p>
-      <w:r>
-        <w:t xml:space="preserve">   misrepresented as being the original software.</w:t>
-      </w:r>
-    </w:p>
-    <w:p>
-      <w:r>
-        <w:t>3. This notice may not be removed or altered from any source distribution.</w:t>
+        <w:t xml:space="preserve">   in a product, an acknowledgment in the product documentation would</w:t>
+      </w:r>
+    </w:p>
+    <w:p>
+      <w:r>
+        <w:t xml:space="preserve">   be appreciated but is not required.</w:t>
+      </w:r>
+    </w:p>
+    <w:p/>
+    <w:p>
+      <w:r>
+        <w:lastRenderedPageBreak/>
+        <w:t>2. Altered source versions must be plainly marked as such, and must not</w:t>
+      </w:r>
+    </w:p>
+    <w:p>
+      <w:r>
+        <w:t xml:space="preserve">   be misrepresented as being the original software.</w:t>
+      </w:r>
+    </w:p>
+    <w:p/>
+    <w:p>
+      <w:r>
+        <w:t>3. This notice may not be removed or altered from any source</w:t>
+      </w:r>
+    </w:p>
+    <w:p>
+      <w:r>
+        <w:t xml:space="preserve">   distribution.</w:t>
       </w:r>
     </w:p>
     <w:p>
@@ -267,123 +281,80 @@
         <w:pStyle w:val="Heading1"/>
       </w:pPr>
       <w:r>
-        <w:lastRenderedPageBreak/>
-        <w:t>Premake5</w:t>
-      </w:r>
-    </w:p>
-    <w:p>
-      <w:r>
-        <w:t>Copyright (c) 2003-2022 Jason Perkins and individual contributors.</w:t>
-      </w:r>
-    </w:p>
-    <w:p>
-      <w:r>
-        <w:t>All rights reserved.</w:t>
-      </w:r>
-    </w:p>
-    <w:p/>
-    <w:p>
-      <w:r>
-        <w:t>Redistribution and use in source and binary forms, with or without modification,</w:t>
-      </w:r>
-    </w:p>
-    <w:p>
-      <w:r>
-        <w:t>are permitted provided that the following conditions are met:</w:t>
-      </w:r>
-    </w:p>
-    <w:p/>
-    <w:p>
-      <w:r>
-        <w:t xml:space="preserve">  1. Redistributions of source code must retain the above copyright notice,</w:t>
-      </w:r>
-    </w:p>
-    <w:p>
-      <w:r>
-        <w:t xml:space="preserve">     this list of conditions and the following disclaimer.</w:t>
-      </w:r>
-    </w:p>
-    <w:p/>
-    <w:p>
-      <w:r>
-        <w:t xml:space="preserve">  2. Redistributions in binary form must reproduce the above copyright notice,</w:t>
-      </w:r>
-    </w:p>
-    <w:p>
-      <w:r>
-        <w:t xml:space="preserve">     this list of conditions and the following disclaimer in the documentation</w:t>
-      </w:r>
-    </w:p>
-    <w:p>
-      <w:r>
-        <w:t xml:space="preserve">     and/or other materials provided with the distribution.</w:t>
-      </w:r>
-    </w:p>
-    <w:p/>
-    <w:p>
-      <w:r>
-        <w:t xml:space="preserve">  3. Neither the name of Premake nor the names of its contributors may be</w:t>
-      </w:r>
-    </w:p>
-    <w:p>
-      <w:r>
-        <w:t xml:space="preserve">     used to endorse or promote products derived from this software without</w:t>
-      </w:r>
-    </w:p>
-    <w:p>
-      <w:r>
-        <w:t xml:space="preserve">     specific prior written permission.</w:t>
-      </w:r>
-    </w:p>
-    <w:p/>
-    <w:p>
-      <w:r>
-        <w:t>THIS SOFTWARE IS PROVIDED BY THE COPYRIGHT HOLDERS AND CONTRIBUTORS "AS IS" AND</w:t>
-      </w:r>
-    </w:p>
-    <w:p>
-      <w:r>
-        <w:t>ANY EXPRESS OR IMPLIED WARRANTIES, INCLUDING, BUT NOT LIMITED TO, THE IMPLIED</w:t>
-      </w:r>
-    </w:p>
-    <w:p>
-      <w:r>
-        <w:t>WARRANTIES OF MERCHANTABILITY AND FITNESS FOR A PARTICULAR PURPOSE ARE</w:t>
-      </w:r>
-    </w:p>
-    <w:p>
-      <w:r>
-        <w:t>DISCLAIMED. IN NO EVENT SHALL THE COPYRIGHT HOLDER OR CONTRIBUTORS BE LIABLE</w:t>
-      </w:r>
-    </w:p>
-    <w:p>
-      <w:r>
-        <w:t>FOR ANY DIRECT, INDIRECT, INCIDENTAL, SPECIAL, EXEMPLARY, OR CONSEQUENTIAL</w:t>
-      </w:r>
-    </w:p>
-    <w:p>
-      <w:r>
-        <w:t>DAMAGES (INCLUDING, BUT NOT LIMITED TO, PROCUREMENT OF SUBSTITUTE GOODS OR</w:t>
-      </w:r>
-    </w:p>
-    <w:p>
-      <w:r>
-        <w:t>SERVICES; LOSS OF USE, DATA, OR PROFITS; OR BUSINESS INTERRUPTION) HOWEVER</w:t>
-      </w:r>
-    </w:p>
-    <w:p>
-      <w:r>
-        <w:t>CAUSED AND ON ANY THEORY OF LIABILITY, WHETHER IN CONTRACT, STRICT LIABILITY,</w:t>
-      </w:r>
-    </w:p>
-    <w:p>
-      <w:r>
-        <w:t>OR TORT (INCLUDING NEGLIGENCE OR OTHERWISE) ARISING IN ANY WAY OUT OF THE USE</w:t>
-      </w:r>
-    </w:p>
-    <w:p>
-      <w:r>
-        <w:t>OF THIS SOFTWARE, EVEN IF ADVISED OF THE POSSIBILITY OF SUCH DAMAGE.</w:t>
+        <w:t>minizip</w:t>
+      </w:r>
+    </w:p>
+    <w:p>
+      <w:r>
+        <w:t>Condition of use and distribution are the same as zlib</w:t>
+      </w:r>
+    </w:p>
+    <w:p/>
+    <w:p>
+      <w:r>
+        <w:t>This software is provided 'as-is', without any express or implied</w:t>
+      </w:r>
+    </w:p>
+    <w:p>
+      <w:r>
+        <w:t>warranty.  In no event will the authors be held liable for any damages</w:t>
+      </w:r>
+    </w:p>
+    <w:p>
+      <w:r>
+        <w:t>arising from the use of this software.</w:t>
+      </w:r>
+    </w:p>
+    <w:p/>
+    <w:p>
+      <w:r>
+        <w:t>Permission is granted to anyone to use this software for any purpose,</w:t>
+      </w:r>
+    </w:p>
+    <w:p>
+      <w:r>
+        <w:t>including commercial applications, and to alter it and redistribute it</w:t>
+      </w:r>
+    </w:p>
+    <w:p>
+      <w:r>
+        <w:t>freely, subject to the following restrictions</w:t>
+      </w:r>
+    </w:p>
+    <w:p/>
+    <w:p>
+      <w:r>
+        <w:t>1. The origin of this software must not be misrepresented; you must not</w:t>
+      </w:r>
+    </w:p>
+    <w:p>
+      <w:r>
+        <w:t xml:space="preserve">   claim that you wrote the original software. If you use this software</w:t>
+      </w:r>
+    </w:p>
+    <w:p>
+      <w:r>
+        <w:t xml:space="preserve">   in a product, an acknowledgement in the product documentation would be</w:t>
+      </w:r>
+    </w:p>
+    <w:p>
+      <w:r>
+        <w:t xml:space="preserve">   appreciated but is not required.</w:t>
+      </w:r>
+    </w:p>
+    <w:p>
+      <w:r>
+        <w:t>2. Altered source versions must be plainly marked as such, and must not be</w:t>
+      </w:r>
+    </w:p>
+    <w:p>
+      <w:r>
+        <w:t xml:space="preserve">   misrepresented as being the original software.</w:t>
+      </w:r>
+    </w:p>
+    <w:p>
+      <w:r>
+        <w:t>3. This notice may not be removed or altered from any source distribution.</w:t>
       </w:r>
     </w:p>
     <w:p>
@@ -391,98 +362,123 @@
         <w:pStyle w:val="Heading1"/>
       </w:pPr>
       <w:r>
-        <w:t>zlib</w:t>
-      </w:r>
-    </w:p>
-    <w:p>
-      <w:r>
-        <w:t>Copyright notice:</w:t>
-      </w:r>
-    </w:p>
-    <w:p/>
+        <w:t>Premake5</w:t>
+      </w:r>
+    </w:p>
+    <w:p>
+      <w:r>
+        <w:t>Copyright (c) 2003-2022 Jason Perkins and individual contributors.</w:t>
+      </w:r>
+    </w:p>
+    <w:p>
+      <w:r>
+        <w:t>All rights reserved.</w:t>
+      </w:r>
+    </w:p>
+    <w:p/>
+    <w:p>
+      <w:r>
+        <w:t>Redistribution and use in source and binary forms, with or without modification,</w:t>
+      </w:r>
+    </w:p>
+    <w:p>
+      <w:r>
+        <w:t>are permitted provided that the following conditions are met:</w:t>
+      </w:r>
+    </w:p>
+    <w:p/>
+    <w:p>
+      <w:r>
+        <w:t xml:space="preserve">  1. Redistributions of source code must retain the above copyright notice,</w:t>
+      </w:r>
+    </w:p>
     <w:p>
       <w:r>
         <w:lastRenderedPageBreak/>
-        <w:t xml:space="preserve"> (C) 1995-2022 Jean-loup Gailly and Mark Adler</w:t>
-      </w:r>
-    </w:p>
-    <w:p/>
-    <w:p>
-      <w:r>
-        <w:t xml:space="preserve">  This software is provided 'as-is', without any express or implied</w:t>
-      </w:r>
-    </w:p>
-    <w:p>
-      <w:r>
-        <w:t xml:space="preserve">  warranty.  In no event will the authors be held liable for any damages</w:t>
-      </w:r>
-    </w:p>
-    <w:p>
-      <w:r>
-        <w:t xml:space="preserve">  arising from the use of this software.</w:t>
-      </w:r>
-    </w:p>
-    <w:p/>
-    <w:p>
-      <w:r>
-        <w:t xml:space="preserve">  Permission is granted to anyone to use this software for any purpose,</w:t>
-      </w:r>
-    </w:p>
-    <w:p>
-      <w:r>
-        <w:t xml:space="preserve">  including commercial applications, and to alter it and redistribute it</w:t>
-      </w:r>
-    </w:p>
-    <w:p>
-      <w:r>
-        <w:t xml:space="preserve">  freely, subject to the following restrictions:</w:t>
-      </w:r>
-    </w:p>
-    <w:p/>
-    <w:p>
-      <w:r>
-        <w:t xml:space="preserve">  1. The origin of this software must not be misrepresented; you must not</w:t>
-      </w:r>
-    </w:p>
-    <w:p>
-      <w:r>
-        <w:t xml:space="preserve">     claim that you wrote the original software. If you use this software</w:t>
-      </w:r>
-    </w:p>
-    <w:p>
-      <w:r>
-        <w:t xml:space="preserve">     in a product, an acknowledgment in the product documentation would be</w:t>
-      </w:r>
-    </w:p>
-    <w:p>
-      <w:r>
-        <w:t xml:space="preserve">     appreciated but is not required.</w:t>
-      </w:r>
-    </w:p>
-    <w:p>
-      <w:r>
-        <w:t xml:space="preserve">  2. Altered source versions must be plainly marked as such, and must not be</w:t>
-      </w:r>
-    </w:p>
-    <w:p>
-      <w:r>
-        <w:t xml:space="preserve">     misrepresented as being the original software.</w:t>
-      </w:r>
-    </w:p>
-    <w:p>
-      <w:r>
-        <w:t xml:space="preserve">  3. This notice may not be removed or altered from any source distribution.</w:t>
-      </w:r>
-    </w:p>
-    <w:p/>
-    <w:p>
-      <w:r>
-        <w:t xml:space="preserve">  Jean-loup Gailly        Mark Adler</w:t>
-      </w:r>
-    </w:p>
-    <w:p>
-      <w:r>
-        <w:t xml:space="preserve">  jloup@gzip.org          madler@alumni.caltech.edu</w:t>
+        <w:t xml:space="preserve">     this list of conditions and the following disclaimer.</w:t>
+      </w:r>
+    </w:p>
+    <w:p/>
+    <w:p>
+      <w:r>
+        <w:t xml:space="preserve">  2. Redistributions in binary form must reproduce the above copyright notice,</w:t>
+      </w:r>
+    </w:p>
+    <w:p>
+      <w:r>
+        <w:t xml:space="preserve">     this list of conditions and the following disclaimer in the documentation</w:t>
+      </w:r>
+    </w:p>
+    <w:p>
+      <w:r>
+        <w:t xml:space="preserve">     and/or other materials provided with the distribution.</w:t>
+      </w:r>
+    </w:p>
+    <w:p/>
+    <w:p>
+      <w:r>
+        <w:t xml:space="preserve">  3. Neither the name of Premake nor the names of its contributors may be</w:t>
+      </w:r>
+    </w:p>
+    <w:p>
+      <w:r>
+        <w:t xml:space="preserve">     used to endorse or promote products derived from this software without</w:t>
+      </w:r>
+    </w:p>
+    <w:p>
+      <w:r>
+        <w:t xml:space="preserve">     specific prior written permission.</w:t>
+      </w:r>
+    </w:p>
+    <w:p/>
+    <w:p>
+      <w:r>
+        <w:t>THIS SOFTWARE IS PROVIDED BY THE COPYRIGHT HOLDERS AND CONTRIBUTORS "AS IS" AND</w:t>
+      </w:r>
+    </w:p>
+    <w:p>
+      <w:r>
+        <w:t>ANY EXPRESS OR IMPLIED WARRANTIES, INCLUDING, BUT NOT LIMITED TO, THE IMPLIED</w:t>
+      </w:r>
+    </w:p>
+    <w:p>
+      <w:r>
+        <w:t>WARRANTIES OF MERCHANTABILITY AND FITNESS FOR A PARTICULAR PURPOSE ARE</w:t>
+      </w:r>
+    </w:p>
+    <w:p>
+      <w:r>
+        <w:t>DISCLAIMED. IN NO EVENT SHALL THE COPYRIGHT HOLDER OR CONTRIBUTORS BE LIABLE</w:t>
+      </w:r>
+    </w:p>
+    <w:p>
+      <w:r>
+        <w:t>FOR ANY DIRECT, INDIRECT, INCIDENTAL, SPECIAL, EXEMPLARY, OR CONSEQUENTIAL</w:t>
+      </w:r>
+    </w:p>
+    <w:p>
+      <w:r>
+        <w:t>DAMAGES (INCLUDING, BUT NOT LIMITED TO, PROCUREMENT OF SUBSTITUTE GOODS OR</w:t>
+      </w:r>
+    </w:p>
+    <w:p>
+      <w:r>
+        <w:t>SERVICES; LOSS OF USE, DATA, OR PROFITS; OR BUSINESS INTERRUPTION) HOWEVER</w:t>
+      </w:r>
+    </w:p>
+    <w:p>
+      <w:r>
+        <w:t>CAUSED AND ON ANY THEORY OF LIABILITY, WHETHER IN CONTRACT, STRICT LIABILITY,</w:t>
+      </w:r>
+    </w:p>
+    <w:p>
+      <w:r>
+        <w:t>OR TORT (INCLUDING NEGLIGENCE OR OTHERWISE) ARISING IN ANY WAY OUT OF THE USE</w:t>
+      </w:r>
+    </w:p>
+    <w:p>
+      <w:r>
+        <w:t>OF THIS SOFTWARE, EVEN IF ADVISED OF THE POSSIBILITY OF SUCH DAMAGE.</w:t>
       </w:r>
     </w:p>
     <w:p>
@@ -490,6 +486,105 @@
         <w:pStyle w:val="Heading1"/>
       </w:pPr>
       <w:r>
+        <w:t>zlib</w:t>
+      </w:r>
+    </w:p>
+    <w:p>
+      <w:r>
+        <w:t>Copyright notice:</w:t>
+      </w:r>
+    </w:p>
+    <w:p/>
+    <w:p>
+      <w:r>
+        <w:t xml:space="preserve"> (C) 1995-2022 Jean-loup Gailly and Mark Adler</w:t>
+      </w:r>
+    </w:p>
+    <w:p/>
+    <w:p>
+      <w:r>
+        <w:t xml:space="preserve">  This software is provided 'as-is', without any express or implied</w:t>
+      </w:r>
+    </w:p>
+    <w:p>
+      <w:r>
+        <w:t xml:space="preserve">  warranty.  In no event will the authors be held liable for any damages</w:t>
+      </w:r>
+    </w:p>
+    <w:p>
+      <w:r>
+        <w:t xml:space="preserve">  arising from the use of this software.</w:t>
+      </w:r>
+    </w:p>
+    <w:p/>
+    <w:p>
+      <w:r>
+        <w:t xml:space="preserve">  Permission is granted to anyone to use this software for any purpose,</w:t>
+      </w:r>
+    </w:p>
+    <w:p>
+      <w:r>
+        <w:t xml:space="preserve">  including commercial applications, and to alter it and redistribute it</w:t>
+      </w:r>
+    </w:p>
+    <w:p>
+      <w:r>
+        <w:lastRenderedPageBreak/>
+        <w:t xml:space="preserve">  freely, subject to the following restrictions:</w:t>
+      </w:r>
+    </w:p>
+    <w:p/>
+    <w:p>
+      <w:r>
+        <w:t xml:space="preserve">  1. The origin of this software must not be misrepresented; you must not</w:t>
+      </w:r>
+    </w:p>
+    <w:p>
+      <w:r>
+        <w:t xml:space="preserve">     claim that you wrote the original software. If you use this software</w:t>
+      </w:r>
+    </w:p>
+    <w:p>
+      <w:r>
+        <w:t xml:space="preserve">     in a product, an acknowledgment in the product documentation would be</w:t>
+      </w:r>
+    </w:p>
+    <w:p>
+      <w:r>
+        <w:t xml:space="preserve">     appreciated but is not required.</w:t>
+      </w:r>
+    </w:p>
+    <w:p>
+      <w:r>
+        <w:t xml:space="preserve">  2. Altered source versions must be plainly marked as such, and must not be</w:t>
+      </w:r>
+    </w:p>
+    <w:p>
+      <w:r>
+        <w:t xml:space="preserve">     misrepresented as being the original software.</w:t>
+      </w:r>
+    </w:p>
+    <w:p>
+      <w:r>
+        <w:t xml:space="preserve">  3. This notice may not be removed or altered from any source distribution.</w:t>
+      </w:r>
+    </w:p>
+    <w:p/>
+    <w:p>
+      <w:r>
+        <w:t xml:space="preserve">  Jean-loup Gailly        Mark Adler</w:t>
+      </w:r>
+    </w:p>
+    <w:p>
+      <w:r>
+        <w:t xml:space="preserve">  jloup@gzip.org          madler@alumni.caltech.edu</w:t>
+      </w:r>
+    </w:p>
+    <w:p>
+      <w:pPr>
+        <w:pStyle w:val="Heading1"/>
+      </w:pPr>
+      <w:r>
         <w:t>zstd</w:t>
       </w:r>
     </w:p>
@@ -529,39 +624,39 @@
     </w:p>
     <w:p>
       <w:r>
+        <w:t xml:space="preserve">   list of conditions and the following disclaimer.</w:t>
+      </w:r>
+    </w:p>
+    <w:p/>
+    <w:p>
+      <w:r>
+        <w:t xml:space="preserve"> * Redistributions in binary form must reproduce the above copyright notice,</w:t>
+      </w:r>
+    </w:p>
+    <w:p>
+      <w:r>
+        <w:t xml:space="preserve">   this list of conditions and the following disclaimer in the documentation</w:t>
+      </w:r>
+    </w:p>
+    <w:p>
+      <w:r>
+        <w:t xml:space="preserve">   and/or other materials provided with the distribution.</w:t>
+      </w:r>
+    </w:p>
+    <w:p/>
+    <w:p>
+      <w:r>
+        <w:t xml:space="preserve"> * Neither the name Facebook, nor Meta, nor the names of its contributors may</w:t>
+      </w:r>
+    </w:p>
+    <w:p>
+      <w:r>
+        <w:t xml:space="preserve">   be used to endorse or promote products derived from this software without</w:t>
+      </w:r>
+    </w:p>
+    <w:p>
+      <w:r>
         <w:lastRenderedPageBreak/>
-        <w:t xml:space="preserve">   list of conditions and the following disclaimer.</w:t>
-      </w:r>
-    </w:p>
-    <w:p/>
-    <w:p>
-      <w:r>
-        <w:t xml:space="preserve"> * Redistributions in binary form must reproduce the above copyright notice,</w:t>
-      </w:r>
-    </w:p>
-    <w:p>
-      <w:r>
-        <w:t xml:space="preserve">   this list of conditions and the following disclaimer in the documentation</w:t>
-      </w:r>
-    </w:p>
-    <w:p>
-      <w:r>
-        <w:t xml:space="preserve">   and/or other materials provided with the distribution.</w:t>
-      </w:r>
-    </w:p>
-    <w:p/>
-    <w:p>
-      <w:r>
-        <w:t xml:space="preserve"> * Neither the name Facebook, nor Meta, nor the names of its contributors may</w:t>
-      </w:r>
-    </w:p>
-    <w:p>
-      <w:r>
-        <w:t xml:space="preserve">   be used to endorse or promote products derived from this software without</w:t>
-      </w:r>
-    </w:p>
-    <w:p>
-      <w:r>
         <w:t xml:space="preserve">   specific prior written permission.</w:t>
       </w:r>
     </w:p>

</xml_diff>

<commit_message>
add imgui with backends
</commit_message>
<xml_diff>
--- a/Source/ThirdParty/ThirdPartyLicenses.docx
+++ b/Source/ThirdParty/ThirdPartyLicenses.docx
@@ -191,8 +191,13 @@
     </w:p>
     <w:p>
       <w:r>
-        <w:t>Copyright (c) 2002-2006 Marcus Geelnard</w:t>
-      </w:r>
+        <w:t xml:space="preserve">Copyright (c) 2002-2006 Marcus </w:t>
+      </w:r>
+      <w:proofErr w:type="spellStart"/>
+      <w:r>
+        <w:t>Geelnard</w:t>
+      </w:r>
+      <w:proofErr w:type="spellEnd"/>
     </w:p>
     <w:p/>
     <w:p>
@@ -280,205 +285,188 @@
       <w:pPr>
         <w:pStyle w:val="Heading1"/>
       </w:pPr>
-      <w:r>
-        <w:t>minizip</w:t>
-      </w:r>
-    </w:p>
-    <w:p>
-      <w:r>
-        <w:t>Condition of use and distribution are the same as zlib</w:t>
-      </w:r>
-    </w:p>
-    <w:p/>
-    <w:p>
-      <w:r>
-        <w:t>This software is provided 'as-is', without any express or implied</w:t>
-      </w:r>
-    </w:p>
-    <w:p>
-      <w:r>
-        <w:t>warranty.  In no event will the authors be held liable for any damages</w:t>
-      </w:r>
-    </w:p>
-    <w:p>
-      <w:r>
-        <w:t>arising from the use of this software.</w:t>
-      </w:r>
-    </w:p>
-    <w:p/>
-    <w:p>
-      <w:r>
-        <w:t>Permission is granted to anyone to use this software for any purpose,</w:t>
-      </w:r>
-    </w:p>
-    <w:p>
-      <w:r>
-        <w:t>including commercial applications, and to alter it and redistribute it</w:t>
-      </w:r>
-    </w:p>
-    <w:p>
-      <w:r>
-        <w:t>freely, subject to the following restrictions</w:t>
-      </w:r>
-    </w:p>
-    <w:p/>
-    <w:p>
-      <w:r>
-        <w:t>1. The origin of this software must not be misrepresented; you must not</w:t>
-      </w:r>
-    </w:p>
-    <w:p>
-      <w:r>
-        <w:t xml:space="preserve">   claim that you wrote the original software. If you use this software</w:t>
-      </w:r>
-    </w:p>
-    <w:p>
-      <w:r>
-        <w:t xml:space="preserve">   in a product, an acknowledgement in the product documentation would be</w:t>
-      </w:r>
-    </w:p>
-    <w:p>
-      <w:r>
-        <w:t xml:space="preserve">   appreciated but is not required.</w:t>
-      </w:r>
-    </w:p>
-    <w:p>
-      <w:r>
-        <w:t>2. Altered source versions must be plainly marked as such, and must not be</w:t>
-      </w:r>
-    </w:p>
-    <w:p>
-      <w:r>
-        <w:t xml:space="preserve">   misrepresented as being the original software.</w:t>
-      </w:r>
-    </w:p>
-    <w:p>
-      <w:r>
-        <w:t>3. This notice may not be removed or altered from any source distribution.</w:t>
+      <w:proofErr w:type="spellStart"/>
+      <w:r>
+        <w:t>imgui</w:t>
+      </w:r>
+      <w:proofErr w:type="spellEnd"/>
+    </w:p>
+    <w:p>
+      <w:r>
+        <w:t>The MIT License (MIT)</w:t>
+      </w:r>
+    </w:p>
+    <w:p/>
+    <w:p>
+      <w:r>
+        <w:t>Copyright (c) 2014-2023 Omar Cornut</w:t>
+      </w:r>
+    </w:p>
+    <w:p/>
+    <w:p>
+      <w:r>
+        <w:t>Permission is hereby granted, free of charge, to any person obtaining a copy</w:t>
+      </w:r>
+    </w:p>
+    <w:p>
+      <w:r>
+        <w:t>of this software and associated documentation files (the "Software"), to deal</w:t>
+      </w:r>
+    </w:p>
+    <w:p>
+      <w:r>
+        <w:t>in the Software without restriction, including without limitation the rights</w:t>
+      </w:r>
+    </w:p>
+    <w:p>
+      <w:r>
+        <w:t>to use, copy, modify, merge, publish, distribute, sublicense, and/or sell</w:t>
+      </w:r>
+    </w:p>
+    <w:p>
+      <w:r>
+        <w:t>copies of the Software, and to permit persons to whom the Software is</w:t>
+      </w:r>
+    </w:p>
+    <w:p>
+      <w:r>
+        <w:t>furnished to do so, subject to the following conditions:</w:t>
+      </w:r>
+    </w:p>
+    <w:p/>
+    <w:p>
+      <w:r>
+        <w:t>The above copyright notice and this permission notice shall be included in all</w:t>
+      </w:r>
+    </w:p>
+    <w:p>
+      <w:r>
+        <w:t>copies or substantial portions of the Software.</w:t>
+      </w:r>
+    </w:p>
+    <w:p/>
+    <w:p>
+      <w:r>
+        <w:t>THE SOFTWARE IS PROVIDED "AS IS", WITHOUT WARRANTY OF ANY KIND, EXPRESS OR</w:t>
+      </w:r>
+    </w:p>
+    <w:p>
+      <w:r>
+        <w:t>IMPLIED, INCLUDING BUT NOT LIMITED TO THE WARRANTIES OF MERCHANTABILITY,</w:t>
+      </w:r>
+    </w:p>
+    <w:p>
+      <w:r>
+        <w:t>FITNESS FOR A PARTICULAR PURPOSE AND NONINFRINGEMENT. IN NO EVENT SHALL THE</w:t>
+      </w:r>
+    </w:p>
+    <w:p>
+      <w:r>
+        <w:t>AUTHORS OR COPYRIGHT HOLDERS BE LIABLE FOR ANY CLAIM, DAMAGES OR OTHER</w:t>
+      </w:r>
+    </w:p>
+    <w:p>
+      <w:r>
+        <w:t>LIABILITY, WHETHER IN AN ACTION OF CONTRACT, TORT OR OTHERWISE, ARISING FROM,</w:t>
+      </w:r>
+    </w:p>
+    <w:p>
+      <w:r>
+        <w:t>OUT OF OR IN CONNECTION WITH THE SOFTWARE OR THE USE OR OTHER DEALINGS IN THE</w:t>
+      </w:r>
+    </w:p>
+    <w:p>
+      <w:r>
+        <w:t>SOFTWARE.</w:t>
       </w:r>
     </w:p>
     <w:p>
       <w:pPr>
         <w:pStyle w:val="Heading1"/>
       </w:pPr>
-      <w:r>
-        <w:t>Premake5</w:t>
-      </w:r>
-    </w:p>
-    <w:p>
-      <w:r>
-        <w:t>Copyright (c) 2003-2022 Jason Perkins and individual contributors.</w:t>
-      </w:r>
-    </w:p>
-    <w:p>
-      <w:r>
-        <w:t>All rights reserved.</w:t>
-      </w:r>
-    </w:p>
-    <w:p/>
-    <w:p>
-      <w:r>
-        <w:t>Redistribution and use in source and binary forms, with or without modification,</w:t>
-      </w:r>
-    </w:p>
-    <w:p>
-      <w:r>
-        <w:t>are permitted provided that the following conditions are met:</w:t>
-      </w:r>
-    </w:p>
-    <w:p/>
-    <w:p>
-      <w:r>
-        <w:t xml:space="preserve">  1. Redistributions of source code must retain the above copyright notice,</w:t>
+      <w:proofErr w:type="spellStart"/>
+      <w:r>
+        <w:t>minizip</w:t>
+      </w:r>
+      <w:proofErr w:type="spellEnd"/>
+    </w:p>
+    <w:p>
+      <w:r>
+        <w:t xml:space="preserve">Condition of use and distribution are the same as </w:t>
+      </w:r>
+      <w:proofErr w:type="spellStart"/>
+      <w:r>
+        <w:t>zlib</w:t>
+      </w:r>
+      <w:proofErr w:type="spellEnd"/>
+    </w:p>
+    <w:p/>
+    <w:p>
+      <w:r>
+        <w:t>This software is provided 'as-is', without any express or implied</w:t>
       </w:r>
     </w:p>
     <w:p>
       <w:r>
         <w:lastRenderedPageBreak/>
-        <w:t xml:space="preserve">     this list of conditions and the following disclaimer.</w:t>
-      </w:r>
-    </w:p>
-    <w:p/>
-    <w:p>
-      <w:r>
-        <w:t xml:space="preserve">  2. Redistributions in binary form must reproduce the above copyright notice,</w:t>
-      </w:r>
-    </w:p>
-    <w:p>
-      <w:r>
-        <w:t xml:space="preserve">     this list of conditions and the following disclaimer in the documentation</w:t>
-      </w:r>
-    </w:p>
-    <w:p>
-      <w:r>
-        <w:t xml:space="preserve">     and/or other materials provided with the distribution.</w:t>
-      </w:r>
-    </w:p>
-    <w:p/>
-    <w:p>
-      <w:r>
-        <w:t xml:space="preserve">  3. Neither the name of Premake nor the names of its contributors may be</w:t>
-      </w:r>
-    </w:p>
-    <w:p>
-      <w:r>
-        <w:t xml:space="preserve">     used to endorse or promote products derived from this software without</w:t>
-      </w:r>
-    </w:p>
-    <w:p>
-      <w:r>
-        <w:t xml:space="preserve">     specific prior written permission.</w:t>
-      </w:r>
-    </w:p>
-    <w:p/>
-    <w:p>
-      <w:r>
-        <w:t>THIS SOFTWARE IS PROVIDED BY THE COPYRIGHT HOLDERS AND CONTRIBUTORS "AS IS" AND</w:t>
-      </w:r>
-    </w:p>
-    <w:p>
-      <w:r>
-        <w:t>ANY EXPRESS OR IMPLIED WARRANTIES, INCLUDING, BUT NOT LIMITED TO, THE IMPLIED</w:t>
-      </w:r>
-    </w:p>
-    <w:p>
-      <w:r>
-        <w:t>WARRANTIES OF MERCHANTABILITY AND FITNESS FOR A PARTICULAR PURPOSE ARE</w:t>
-      </w:r>
-    </w:p>
-    <w:p>
-      <w:r>
-        <w:t>DISCLAIMED. IN NO EVENT SHALL THE COPYRIGHT HOLDER OR CONTRIBUTORS BE LIABLE</w:t>
-      </w:r>
-    </w:p>
-    <w:p>
-      <w:r>
-        <w:t>FOR ANY DIRECT, INDIRECT, INCIDENTAL, SPECIAL, EXEMPLARY, OR CONSEQUENTIAL</w:t>
-      </w:r>
-    </w:p>
-    <w:p>
-      <w:r>
-        <w:t>DAMAGES (INCLUDING, BUT NOT LIMITED TO, PROCUREMENT OF SUBSTITUTE GOODS OR</w:t>
-      </w:r>
-    </w:p>
-    <w:p>
-      <w:r>
-        <w:t>SERVICES; LOSS OF USE, DATA, OR PROFITS; OR BUSINESS INTERRUPTION) HOWEVER</w:t>
-      </w:r>
-    </w:p>
-    <w:p>
-      <w:r>
-        <w:t>CAUSED AND ON ANY THEORY OF LIABILITY, WHETHER IN CONTRACT, STRICT LIABILITY,</w:t>
-      </w:r>
-    </w:p>
-    <w:p>
-      <w:r>
-        <w:t>OR TORT (INCLUDING NEGLIGENCE OR OTHERWISE) ARISING IN ANY WAY OUT OF THE USE</w:t>
-      </w:r>
-    </w:p>
-    <w:p>
-      <w:r>
-        <w:t>OF THIS SOFTWARE, EVEN IF ADVISED OF THE POSSIBILITY OF SUCH DAMAGE.</w:t>
+        <w:t>warranty.  In no event will the authors be held liable for any damages</w:t>
+      </w:r>
+    </w:p>
+    <w:p>
+      <w:r>
+        <w:t>arising from the use of this software.</w:t>
+      </w:r>
+    </w:p>
+    <w:p/>
+    <w:p>
+      <w:r>
+        <w:t>Permission is granted to anyone to use this software for any purpose,</w:t>
+      </w:r>
+    </w:p>
+    <w:p>
+      <w:r>
+        <w:t>including commercial applications, and to alter it and redistribute it</w:t>
+      </w:r>
+    </w:p>
+    <w:p>
+      <w:r>
+        <w:t>freely, subject to the following restrictions</w:t>
+      </w:r>
+    </w:p>
+    <w:p/>
+    <w:p>
+      <w:r>
+        <w:t>1. The origin of this software must not be misrepresented; you must not</w:t>
+      </w:r>
+    </w:p>
+    <w:p>
+      <w:r>
+        <w:t xml:space="preserve">   claim that you wrote the original software. If you use this software</w:t>
+      </w:r>
+    </w:p>
+    <w:p>
+      <w:r>
+        <w:t xml:space="preserve">   in a product, an acknowledgement in the product documentation would be</w:t>
+      </w:r>
+    </w:p>
+    <w:p>
+      <w:r>
+        <w:t xml:space="preserve">   appreciated but is not required.</w:t>
+      </w:r>
+    </w:p>
+    <w:p>
+      <w:r>
+        <w:t>2. Altered source versions must be plainly marked as such, and must not be</w:t>
+      </w:r>
+    </w:p>
+    <w:p>
+      <w:r>
+        <w:t xml:space="preserve">   misrepresented as being the original software.</w:t>
+      </w:r>
+    </w:p>
+    <w:p>
+      <w:r>
+        <w:t>3. This notice may not be removed or altered from any source distribution.</w:t>
       </w:r>
     </w:p>
     <w:p>
@@ -486,107 +474,257 @@
         <w:pStyle w:val="Heading1"/>
       </w:pPr>
       <w:r>
-        <w:t>zlib</w:t>
-      </w:r>
-    </w:p>
-    <w:p>
-      <w:r>
-        <w:t>Copyright notice:</w:t>
-      </w:r>
-    </w:p>
-    <w:p/>
-    <w:p>
-      <w:r>
-        <w:t xml:space="preserve"> (C) 1995-2022 Jean-loup Gailly and Mark Adler</w:t>
-      </w:r>
-    </w:p>
-    <w:p/>
-    <w:p>
-      <w:r>
-        <w:t xml:space="preserve">  This software is provided 'as-is', without any express or implied</w:t>
-      </w:r>
-    </w:p>
-    <w:p>
-      <w:r>
-        <w:t xml:space="preserve">  warranty.  In no event will the authors be held liable for any damages</w:t>
-      </w:r>
-    </w:p>
-    <w:p>
-      <w:r>
-        <w:t xml:space="preserve">  arising from the use of this software.</w:t>
-      </w:r>
-    </w:p>
-    <w:p/>
-    <w:p>
-      <w:r>
-        <w:t xml:space="preserve">  Permission is granted to anyone to use this software for any purpose,</w:t>
-      </w:r>
-    </w:p>
-    <w:p>
-      <w:r>
-        <w:t xml:space="preserve">  including commercial applications, and to alter it and redistribute it</w:t>
-      </w:r>
-    </w:p>
-    <w:p>
-      <w:r>
-        <w:lastRenderedPageBreak/>
-        <w:t xml:space="preserve">  freely, subject to the following restrictions:</w:t>
-      </w:r>
-    </w:p>
-    <w:p/>
-    <w:p>
-      <w:r>
-        <w:t xml:space="preserve">  1. The origin of this software must not be misrepresented; you must not</w:t>
-      </w:r>
-    </w:p>
-    <w:p>
-      <w:r>
-        <w:t xml:space="preserve">     claim that you wrote the original software. If you use this software</w:t>
-      </w:r>
-    </w:p>
-    <w:p>
-      <w:r>
-        <w:t xml:space="preserve">     in a product, an acknowledgment in the product documentation would be</w:t>
-      </w:r>
-    </w:p>
-    <w:p>
-      <w:r>
-        <w:t xml:space="preserve">     appreciated but is not required.</w:t>
-      </w:r>
-    </w:p>
-    <w:p>
-      <w:r>
-        <w:t xml:space="preserve">  2. Altered source versions must be plainly marked as such, and must not be</w:t>
-      </w:r>
-    </w:p>
-    <w:p>
-      <w:r>
-        <w:t xml:space="preserve">     misrepresented as being the original software.</w:t>
-      </w:r>
-    </w:p>
-    <w:p>
-      <w:r>
-        <w:t xml:space="preserve">  3. This notice may not be removed or altered from any source distribution.</w:t>
-      </w:r>
-    </w:p>
-    <w:p/>
-    <w:p>
-      <w:r>
-        <w:t xml:space="preserve">  Jean-loup Gailly        Mark Adler</w:t>
-      </w:r>
-    </w:p>
-    <w:p>
-      <w:r>
-        <w:t xml:space="preserve">  jloup@gzip.org          madler@alumni.caltech.edu</w:t>
+        <w:t>Premake5</w:t>
+      </w:r>
+    </w:p>
+    <w:p>
+      <w:r>
+        <w:t>Copyright (c) 2003-2022 Jason Perkins and individual contributors.</w:t>
+      </w:r>
+    </w:p>
+    <w:p>
+      <w:r>
+        <w:t>All rights reserved.</w:t>
+      </w:r>
+    </w:p>
+    <w:p/>
+    <w:p>
+      <w:r>
+        <w:t>Redistribution and use in source and binary forms, with or without modification,</w:t>
+      </w:r>
+    </w:p>
+    <w:p>
+      <w:r>
+        <w:t>are permitted provided that the following conditions are met:</w:t>
+      </w:r>
+    </w:p>
+    <w:p/>
+    <w:p>
+      <w:r>
+        <w:t xml:space="preserve">  1. Redistributions of source code must retain the above copyright notice,</w:t>
+      </w:r>
+    </w:p>
+    <w:p>
+      <w:r>
+        <w:t xml:space="preserve">     this list of conditions and the following disclaimer.</w:t>
+      </w:r>
+    </w:p>
+    <w:p/>
+    <w:p>
+      <w:r>
+        <w:t xml:space="preserve">  2. Redistributions in binary form must reproduce the above copyright notice,</w:t>
+      </w:r>
+    </w:p>
+    <w:p>
+      <w:r>
+        <w:t xml:space="preserve">     this list of conditions and the following disclaimer in the documentation</w:t>
+      </w:r>
+    </w:p>
+    <w:p>
+      <w:r>
+        <w:t xml:space="preserve">     and/or other materials provided with the distribution.</w:t>
+      </w:r>
+    </w:p>
+    <w:p/>
+    <w:p>
+      <w:r>
+        <w:t xml:space="preserve">  3. Neither the name of </w:t>
+      </w:r>
+      <w:proofErr w:type="spellStart"/>
+      <w:r>
+        <w:t>Premake</w:t>
+      </w:r>
+      <w:proofErr w:type="spellEnd"/>
+      <w:r>
+        <w:t xml:space="preserve"> nor the names of its contributors may be</w:t>
+      </w:r>
+    </w:p>
+    <w:p>
+      <w:r>
+        <w:t xml:space="preserve">     used to endorse or promote products derived from this software without</w:t>
+      </w:r>
+    </w:p>
+    <w:p>
+      <w:r>
+        <w:t xml:space="preserve">     specific prior written permission.</w:t>
+      </w:r>
+    </w:p>
+    <w:p/>
+    <w:p>
+      <w:r>
+        <w:t>THIS SOFTWARE IS PROVIDED BY THE COPYRIGHT HOLDERS AND CONTRIBUTORS "AS IS" AND</w:t>
+      </w:r>
+    </w:p>
+    <w:p>
+      <w:r>
+        <w:t>ANY EXPRESS OR IMPLIED WARRANTIES, INCLUDING, BUT NOT LIMITED TO, THE IMPLIED</w:t>
+      </w:r>
+    </w:p>
+    <w:p>
+      <w:r>
+        <w:t>WARRANTIES OF MERCHANTABILITY AND FITNESS FOR A PARTICULAR PURPOSE ARE</w:t>
+      </w:r>
+    </w:p>
+    <w:p>
+      <w:r>
+        <w:t>DISCLAIMED. IN NO EVENT SHALL THE COPYRIGHT HOLDER OR CONTRIBUTORS BE LIABLE</w:t>
+      </w:r>
+    </w:p>
+    <w:p>
+      <w:r>
+        <w:t>FOR ANY DIRECT, INDIRECT, INCIDENTAL, SPECIAL, EXEMPLARY, OR CONSEQUENTIAL</w:t>
+      </w:r>
+    </w:p>
+    <w:p>
+      <w:r>
+        <w:t>DAMAGES (INCLUDING, BUT NOT LIMITED TO, PROCUREMENT OF SUBSTITUTE GOODS OR</w:t>
+      </w:r>
+    </w:p>
+    <w:p>
+      <w:r>
+        <w:t>SERVICES; LOSS OF USE, DATA, OR PROFITS; OR BUSINESS INTERRUPTION) HOWEVER</w:t>
+      </w:r>
+    </w:p>
+    <w:p>
+      <w:r>
+        <w:t>CAUSED AND ON ANY THEORY OF LIABILITY, WHETHER IN CONTRACT, STRICT LIABILITY,</w:t>
+      </w:r>
+    </w:p>
+    <w:p>
+      <w:r>
+        <w:t>OR TORT (INCLUDING NEGLIGENCE OR OTHERWISE) ARISING IN ANY WAY OUT OF THE USE</w:t>
+      </w:r>
+    </w:p>
+    <w:p>
+      <w:r>
+        <w:t>OF THIS SOFTWARE, EVEN IF ADVISED OF THE POSSIBILITY OF SUCH DAMAGE.</w:t>
       </w:r>
     </w:p>
     <w:p>
       <w:pPr>
         <w:pStyle w:val="Heading1"/>
       </w:pPr>
+      <w:proofErr w:type="spellStart"/>
+      <w:r>
+        <w:t>zlib</w:t>
+      </w:r>
+      <w:proofErr w:type="spellEnd"/>
+    </w:p>
+    <w:p>
+      <w:r>
+        <w:t>Copyright notice:</w:t>
+      </w:r>
+    </w:p>
+    <w:p/>
+    <w:p>
+      <w:r>
+        <w:t xml:space="preserve"> (C) 1995-2022 Jean-loup </w:t>
+      </w:r>
+      <w:proofErr w:type="spellStart"/>
+      <w:r>
+        <w:t>Gailly</w:t>
+      </w:r>
+      <w:proofErr w:type="spellEnd"/>
+      <w:r>
+        <w:t xml:space="preserve"> and Mark Adler</w:t>
+      </w:r>
+    </w:p>
+    <w:p/>
+    <w:p>
+      <w:r>
+        <w:t xml:space="preserve">  This software is provided 'as-is', without any express or implied</w:t>
+      </w:r>
+    </w:p>
+    <w:p>
+      <w:r>
+        <w:t xml:space="preserve">  warranty.  In no event will the authors be held liable for any damages</w:t>
+      </w:r>
+    </w:p>
+    <w:p>
+      <w:r>
+        <w:t xml:space="preserve">  arising from the use of this software.</w:t>
+      </w:r>
+    </w:p>
+    <w:p/>
+    <w:p>
+      <w:r>
+        <w:t xml:space="preserve">  Permission is granted to anyone to use this software for any purpose,</w:t>
+      </w:r>
+    </w:p>
+    <w:p>
+      <w:r>
+        <w:t xml:space="preserve">  including commercial applications, and to alter it and redistribute it</w:t>
+      </w:r>
+    </w:p>
+    <w:p>
+      <w:r>
+        <w:t xml:space="preserve">  freely, subject to the following restrictions:</w:t>
+      </w:r>
+    </w:p>
+    <w:p/>
+    <w:p>
+      <w:r>
+        <w:t xml:space="preserve">  1. The origin of this software must not be misrepresented; you must not</w:t>
+      </w:r>
+    </w:p>
+    <w:p>
+      <w:r>
+        <w:t xml:space="preserve">     claim that you wrote the original software. If you use this software</w:t>
+      </w:r>
+    </w:p>
+    <w:p>
+      <w:r>
+        <w:t xml:space="preserve">     in a product, an acknowledgment in the product documentation would be</w:t>
+      </w:r>
+    </w:p>
+    <w:p>
+      <w:r>
+        <w:t xml:space="preserve">     appreciated but is not required.</w:t>
+      </w:r>
+    </w:p>
+    <w:p>
+      <w:r>
+        <w:t xml:space="preserve">  2. Altered source versions must be plainly marked as such, and must not be</w:t>
+      </w:r>
+    </w:p>
+    <w:p>
+      <w:r>
+        <w:t xml:space="preserve">     misrepresented as being the original software.</w:t>
+      </w:r>
+    </w:p>
+    <w:p>
+      <w:r>
+        <w:t xml:space="preserve">  3. This notice may not be removed or altered from any source distribution.</w:t>
+      </w:r>
+    </w:p>
+    <w:p/>
+    <w:p>
+      <w:r>
+        <w:t xml:space="preserve">  Jean-loup </w:t>
+      </w:r>
+      <w:proofErr w:type="spellStart"/>
+      <w:r>
+        <w:t>Gailly</w:t>
+      </w:r>
+      <w:proofErr w:type="spellEnd"/>
+      <w:r>
+        <w:t xml:space="preserve">        Mark Adler</w:t>
+      </w:r>
+    </w:p>
+    <w:p>
+      <w:r>
+        <w:t xml:space="preserve">  jloup@gzip.org          madler@alumni.caltech.edu</w:t>
+      </w:r>
+    </w:p>
+    <w:p>
+      <w:pPr>
+        <w:pStyle w:val="Heading1"/>
+      </w:pPr>
+      <w:proofErr w:type="spellStart"/>
       <w:r>
         <w:t>zstd</w:t>
       </w:r>
+      <w:proofErr w:type="spellEnd"/>
     </w:p>
     <w:p>
       <w:r>
@@ -596,7 +734,15 @@
     <w:p/>
     <w:p>
       <w:r>
-        <w:t>For Zstandard software</w:t>
+        <w:t xml:space="preserve">For </w:t>
+      </w:r>
+      <w:proofErr w:type="spellStart"/>
+      <w:r>
+        <w:t>Zstandard</w:t>
+      </w:r>
+      <w:proofErr w:type="spellEnd"/>
+      <w:r>
+        <w:t xml:space="preserve"> software</w:t>
       </w:r>
     </w:p>
     <w:p/>
@@ -656,48 +802,48 @@
     </w:p>
     <w:p>
       <w:r>
+        <w:t xml:space="preserve">   specific prior written permission.</w:t>
+      </w:r>
+    </w:p>
+    <w:p/>
+    <w:p>
+      <w:r>
+        <w:t>THIS SOFTWARE IS PROVIDED BY THE COPYRIGHT HOLDERS AND CONTRIBUTORS "AS IS" AND</w:t>
+      </w:r>
+    </w:p>
+    <w:p>
+      <w:r>
+        <w:t>ANY EXPRESS OR IMPLIED WARRANTIES, INCLUDING, BUT NOT LIMITED TO, THE IMPLIED</w:t>
+      </w:r>
+    </w:p>
+    <w:p>
+      <w:r>
+        <w:t>WARRANTIES OF MERCHANTABILITY AND FITNESS FOR A PARTICULAR PURPOSE ARE</w:t>
+      </w:r>
+    </w:p>
+    <w:p>
+      <w:r>
+        <w:t>DISCLAIMED. IN NO EVENT SHALL THE COPYRIGHT HOLDER OR CONTRIBUTORS BE LIABLE FOR</w:t>
+      </w:r>
+    </w:p>
+    <w:p>
+      <w:r>
+        <w:t>ANY DIRECT, INDIRECT, INCIDENTAL, SPECIAL, EXEMPLARY, OR CONSEQUENTIAL DAMAGES</w:t>
+      </w:r>
+    </w:p>
+    <w:p>
+      <w:r>
+        <w:t>(INCLUDING, BUT NOT LIMITED TO, PROCUREMENT OF SUBSTITUTE GOODS OR SERVICES;</w:t>
+      </w:r>
+    </w:p>
+    <w:p>
+      <w:r>
+        <w:t>LOSS OF USE, DATA, OR PROFITS; OR BUSINESS INTERRUPTION) HOWEVER CAUSED AND ON</w:t>
+      </w:r>
+    </w:p>
+    <w:p>
+      <w:r>
         <w:lastRenderedPageBreak/>
-        <w:t xml:space="preserve">   specific prior written permission.</w:t>
-      </w:r>
-    </w:p>
-    <w:p/>
-    <w:p>
-      <w:r>
-        <w:t>THIS SOFTWARE IS PROVIDED BY THE COPYRIGHT HOLDERS AND CONTRIBUTORS "AS IS" AND</w:t>
-      </w:r>
-    </w:p>
-    <w:p>
-      <w:r>
-        <w:t>ANY EXPRESS OR IMPLIED WARRANTIES, INCLUDING, BUT NOT LIMITED TO, THE IMPLIED</w:t>
-      </w:r>
-    </w:p>
-    <w:p>
-      <w:r>
-        <w:t>WARRANTIES OF MERCHANTABILITY AND FITNESS FOR A PARTICULAR PURPOSE ARE</w:t>
-      </w:r>
-    </w:p>
-    <w:p>
-      <w:r>
-        <w:t>DISCLAIMED. IN NO EVENT SHALL THE COPYRIGHT HOLDER OR CONTRIBUTORS BE LIABLE FOR</w:t>
-      </w:r>
-    </w:p>
-    <w:p>
-      <w:r>
-        <w:t>ANY DIRECT, INDIRECT, INCIDENTAL, SPECIAL, EXEMPLARY, OR CONSEQUENTIAL DAMAGES</w:t>
-      </w:r>
-    </w:p>
-    <w:p>
-      <w:r>
-        <w:t>(INCLUDING, BUT NOT LIMITED TO, PROCUREMENT OF SUBSTITUTE GOODS OR SERVICES;</w:t>
-      </w:r>
-    </w:p>
-    <w:p>
-      <w:r>
-        <w:t>LOSS OF USE, DATA, OR PROFITS; OR BUSINESS INTERRUPTION) HOWEVER CAUSED AND ON</w:t>
-      </w:r>
-    </w:p>
-    <w:p>
-      <w:r>
         <w:t>ANY THEORY OF LIABILITY, WHETHER IN CONTRACT, STRICT LIABILITY, OR TORT</w:t>
       </w:r>
     </w:p>

</xml_diff>